<commit_message>
LEI2DI04-217 #close #comment Tutorial de Especificação de Serviços
</commit_message>
<xml_diff>
--- a/docs/Tutorial Serviços.docx
+++ b/docs/Tutorial Serviços.docx
@@ -10,9 +10,9 @@
           <w:color w:val="FF0000"/>
           <w:sz w:val="28"/>
           <w:szCs w:val="28"/>
-        </w:rPr>
-      </w:pPr>
-      <w:proofErr w:type="spellStart"/>
+          <w:lang w:val="pt-PT"/>
+        </w:rPr>
+      </w:pPr>
       <w:r>
         <w:rPr>
           <w:b/>
@@ -20,19 +20,9 @@
           <w:color w:val="FF0000"/>
           <w:sz w:val="28"/>
           <w:szCs w:val="28"/>
-        </w:rPr>
-        <w:t>Serviço</w:t>
-      </w:r>
-      <w:proofErr w:type="spellEnd"/>
-      <w:r>
-        <w:rPr>
-          <w:b/>
-          <w:bCs/>
-          <w:color w:val="FF0000"/>
-          <w:sz w:val="28"/>
-          <w:szCs w:val="28"/>
-        </w:rPr>
-        <w:t xml:space="preserve"> 1</w:t>
+          <w:lang w:val="pt-PT"/>
+        </w:rPr>
+        <w:t>Serviço 1</w:t>
       </w:r>
     </w:p>
     <w:p>
@@ -1441,17 +1431,7 @@
           <w:szCs w:val="28"/>
           <w:lang w:val="pt-PT"/>
         </w:rPr>
-        <w:t xml:space="preserve"> </w:t>
-      </w:r>
-      <w:r>
-        <w:rPr>
-          <w:b/>
-          <w:bCs/>
-          <w:sz w:val="28"/>
-          <w:szCs w:val="28"/>
-          <w:lang w:val="pt-PT"/>
-        </w:rPr>
-        <w:t xml:space="preserve">dar </w:t>
+        <w:t xml:space="preserve"> dar </w:t>
       </w:r>
       <w:proofErr w:type="spellStart"/>
       <w:r>
@@ -1799,17 +1779,7 @@
           <w:szCs w:val="28"/>
           <w:lang w:val="pt-PT"/>
         </w:rPr>
-        <w:t xml:space="preserve">: </w:t>
-      </w:r>
-      <w:r>
-        <w:rPr>
-          <w:b/>
-          <w:bCs/>
-          <w:sz w:val="28"/>
-          <w:szCs w:val="28"/>
-          <w:lang w:val="pt-PT"/>
-        </w:rPr>
-        <w:t>Dias de f</w:t>
+        <w:t>: Dias de f</w:t>
       </w:r>
       <w:r>
         <w:rPr>
@@ -2071,58 +2041,18 @@
           <w:szCs w:val="28"/>
           <w:lang w:val="pt-PT"/>
         </w:rPr>
-        <w:t>: Dias de f</w:t>
-      </w:r>
-      <w:r>
-        <w:rPr>
-          <w:b/>
-          <w:bCs/>
-          <w:sz w:val="28"/>
-          <w:szCs w:val="28"/>
-          <w:lang w:val="pt-PT"/>
-        </w:rPr>
-        <w:t>e</w:t>
-      </w:r>
-      <w:r>
-        <w:rPr>
-          <w:b/>
-          <w:bCs/>
-          <w:sz w:val="28"/>
-          <w:szCs w:val="28"/>
-          <w:lang w:val="pt-PT"/>
-        </w:rPr>
-        <w:t xml:space="preserve">rias gozados do </w:t>
-      </w:r>
-      <w:proofErr w:type="spellStart"/>
-      <w:r>
-        <w:rPr>
-          <w:b/>
-          <w:bCs/>
-          <w:sz w:val="28"/>
-          <w:szCs w:val="28"/>
-          <w:lang w:val="pt-PT"/>
-        </w:rPr>
-        <w:t>per</w:t>
-      </w:r>
-      <w:r>
-        <w:rPr>
-          <w:b/>
-          <w:bCs/>
-          <w:sz w:val="28"/>
-          <w:szCs w:val="28"/>
-          <w:lang w:val="pt-PT"/>
-        </w:rPr>
-        <w:t>i</w:t>
-      </w:r>
-      <w:r>
-        <w:rPr>
-          <w:b/>
-          <w:bCs/>
-          <w:sz w:val="28"/>
-          <w:szCs w:val="28"/>
-          <w:lang w:val="pt-PT"/>
-        </w:rPr>
-        <w:t>odo</w:t>
+        <w:t xml:space="preserve">: Dias de ferias gozados do </w:t>
+      </w:r>
+      <w:proofErr w:type="spellStart"/>
+      <w:r>
+        <w:rPr>
+          <w:b/>
+          <w:bCs/>
+          <w:sz w:val="28"/>
+          <w:szCs w:val="28"/>
+          <w:lang w:val="pt-PT"/>
+        </w:rPr>
+        <w:t>periodo</w:t>
       </w:r>
       <w:proofErr w:type="spellEnd"/>
       <w:r>
@@ -4043,17 +3973,7 @@
           <w:szCs w:val="28"/>
           <w:lang w:val="pt-PT"/>
         </w:rPr>
-        <w:t xml:space="preserve">Tipo de Dados: </w:t>
-      </w:r>
-      <w:r>
-        <w:rPr>
-          <w:b/>
-          <w:bCs/>
-          <w:sz w:val="28"/>
-          <w:szCs w:val="28"/>
-          <w:lang w:val="pt-PT"/>
-        </w:rPr>
-        <w:t>STRING</w:t>
+        <w:t>Tipo de Dados: STRING</w:t>
       </w:r>
     </w:p>
     <w:p>
@@ -4813,17 +4733,7 @@
           <w:szCs w:val="28"/>
           <w:lang w:val="pt-PT"/>
         </w:rPr>
-        <w:t xml:space="preserve">Catálogo </w:t>
-      </w:r>
-      <w:r>
-        <w:rPr>
-          <w:b/>
-          <w:bCs/>
-          <w:sz w:val="28"/>
-          <w:szCs w:val="28"/>
-          <w:lang w:val="pt-PT"/>
-        </w:rPr>
-        <w:t>2</w:t>
+        <w:t>Catálogo 2</w:t>
       </w:r>
     </w:p>
     <w:p>
@@ -4856,17 +4766,7 @@
           <w:szCs w:val="28"/>
           <w:lang w:val="pt-PT"/>
         </w:rPr>
-        <w:t xml:space="preserve">: </w:t>
-      </w:r>
-      <w:r>
-        <w:rPr>
-          <w:b/>
-          <w:bCs/>
-          <w:sz w:val="28"/>
-          <w:szCs w:val="28"/>
-          <w:lang w:val="pt-PT"/>
-        </w:rPr>
-        <w:t>desconto</w:t>
+        <w:t>: desconto</w:t>
       </w:r>
     </w:p>
     <w:p>
@@ -4899,17 +4799,7 @@
           <w:szCs w:val="28"/>
           <w:lang w:val="pt-PT"/>
         </w:rPr>
-        <w:t xml:space="preserve"> formulário: Form</w:t>
-      </w:r>
-      <w:r>
-        <w:rPr>
-          <w:b/>
-          <w:bCs/>
-          <w:sz w:val="28"/>
-          <w:szCs w:val="28"/>
-          <w:lang w:val="pt-PT"/>
-        </w:rPr>
-        <w:t>Desconto1</w:t>
+        <w:t xml:space="preserve"> formulário: FormDesconto1</w:t>
       </w:r>
     </w:p>
     <w:p>
@@ -6524,6 +6414,2490 @@
         <w:tab/>
         <w:t>Dúvida aqui</w:t>
       </w:r>
+    </w:p>
+    <w:p>
+      <w:pPr>
+        <w:rPr>
+          <w:b/>
+          <w:bCs/>
+          <w:sz w:val="28"/>
+          <w:szCs w:val="28"/>
+          <w:lang w:val="pt-PT"/>
+        </w:rPr>
+      </w:pPr>
+    </w:p>
+    <w:p>
+      <w:pPr>
+        <w:rPr>
+          <w:b/>
+          <w:bCs/>
+          <w:color w:val="FF0000"/>
+          <w:sz w:val="28"/>
+          <w:szCs w:val="28"/>
+          <w:lang w:val="pt-PT"/>
+        </w:rPr>
+      </w:pPr>
+      <w:r>
+        <w:rPr>
+          <w:b/>
+          <w:bCs/>
+          <w:color w:val="FF0000"/>
+          <w:sz w:val="28"/>
+          <w:szCs w:val="28"/>
+          <w:lang w:val="pt-PT"/>
+        </w:rPr>
+        <w:t>Serviço 3</w:t>
+      </w:r>
+    </w:p>
+    <w:p>
+      <w:pPr>
+        <w:rPr>
+          <w:b/>
+          <w:bCs/>
+          <w:color w:val="FF0000"/>
+          <w:sz w:val="28"/>
+          <w:szCs w:val="28"/>
+          <w:lang w:val="pt-PT"/>
+        </w:rPr>
+      </w:pPr>
+      <w:proofErr w:type="spellStart"/>
+      <w:r>
+        <w:rPr>
+          <w:b/>
+          <w:bCs/>
+          <w:sz w:val="28"/>
+          <w:szCs w:val="28"/>
+          <w:lang w:val="pt-PT"/>
+        </w:rPr>
+        <w:t>Cod</w:t>
+      </w:r>
+      <w:proofErr w:type="spellEnd"/>
+      <w:r>
+        <w:rPr>
+          <w:b/>
+          <w:bCs/>
+          <w:sz w:val="28"/>
+          <w:szCs w:val="28"/>
+          <w:lang w:val="pt-PT"/>
+        </w:rPr>
+        <w:t xml:space="preserve">: cod380 </w:t>
+      </w:r>
+      <w:r>
+        <w:rPr>
+          <w:b/>
+          <w:bCs/>
+          <w:color w:val="FF0000"/>
+          <w:sz w:val="28"/>
+          <w:szCs w:val="28"/>
+          <w:lang w:val="pt-PT"/>
+        </w:rPr>
+        <w:tab/>
+      </w:r>
+    </w:p>
+    <w:p>
+      <w:pPr>
+        <w:rPr>
+          <w:b/>
+          <w:bCs/>
+          <w:sz w:val="28"/>
+          <w:szCs w:val="28"/>
+          <w:lang w:val="pt-PT"/>
+        </w:rPr>
+      </w:pPr>
+      <w:proofErr w:type="gramStart"/>
+      <w:r>
+        <w:rPr>
+          <w:b/>
+          <w:bCs/>
+          <w:sz w:val="28"/>
+          <w:szCs w:val="28"/>
+          <w:lang w:val="pt-PT"/>
+        </w:rPr>
+        <w:t>Titulo</w:t>
+      </w:r>
+      <w:proofErr w:type="gramEnd"/>
+      <w:r>
+        <w:rPr>
+          <w:b/>
+          <w:bCs/>
+          <w:sz w:val="28"/>
+          <w:szCs w:val="28"/>
+          <w:lang w:val="pt-PT"/>
+        </w:rPr>
+        <w:t xml:space="preserve">: </w:t>
+      </w:r>
+      <w:r>
+        <w:rPr>
+          <w:b/>
+          <w:bCs/>
+          <w:sz w:val="28"/>
+          <w:szCs w:val="28"/>
+          <w:lang w:val="pt-PT"/>
+        </w:rPr>
+        <w:t>Comunicação de Alteração de Residência</w:t>
+      </w:r>
+    </w:p>
+    <w:p>
+      <w:pPr>
+        <w:rPr>
+          <w:b/>
+          <w:bCs/>
+          <w:sz w:val="28"/>
+          <w:szCs w:val="28"/>
+          <w:lang w:val="pt-PT"/>
+        </w:rPr>
+      </w:pPr>
+      <w:r>
+        <w:rPr>
+          <w:b/>
+          <w:bCs/>
+          <w:sz w:val="28"/>
+          <w:szCs w:val="28"/>
+          <w:lang w:val="pt-PT"/>
+        </w:rPr>
+        <w:t>Descrição breve: Alterar residência</w:t>
+      </w:r>
+    </w:p>
+    <w:p>
+      <w:pPr>
+        <w:rPr>
+          <w:b/>
+          <w:bCs/>
+          <w:sz w:val="28"/>
+          <w:szCs w:val="28"/>
+          <w:lang w:val="pt-PT"/>
+        </w:rPr>
+      </w:pPr>
+      <w:r>
+        <w:rPr>
+          <w:b/>
+          <w:bCs/>
+          <w:sz w:val="28"/>
+          <w:szCs w:val="28"/>
+          <w:lang w:val="pt-PT"/>
+        </w:rPr>
+        <w:t xml:space="preserve">Descrição completa: </w:t>
+      </w:r>
+      <w:r>
+        <w:rPr>
+          <w:b/>
+          <w:bCs/>
+          <w:sz w:val="28"/>
+          <w:szCs w:val="28"/>
+          <w:lang w:val="pt-PT"/>
+        </w:rPr>
+        <w:t>O colaborador comunica que alterará a residência</w:t>
+      </w:r>
+    </w:p>
+    <w:p>
+      <w:pPr>
+        <w:rPr>
+          <w:b/>
+          <w:bCs/>
+          <w:sz w:val="28"/>
+          <w:szCs w:val="28"/>
+          <w:lang w:val="pt-PT"/>
+        </w:rPr>
+      </w:pPr>
+      <w:r>
+        <w:rPr>
+          <w:b/>
+          <w:bCs/>
+          <w:sz w:val="28"/>
+          <w:szCs w:val="28"/>
+          <w:lang w:val="pt-PT"/>
+        </w:rPr>
+        <w:t>Catálogo 2</w:t>
+      </w:r>
+    </w:p>
+    <w:p>
+      <w:pPr>
+        <w:rPr>
+          <w:b/>
+          <w:bCs/>
+          <w:sz w:val="28"/>
+          <w:szCs w:val="28"/>
+          <w:lang w:val="pt-PT"/>
+        </w:rPr>
+      </w:pPr>
+      <w:proofErr w:type="spellStart"/>
+      <w:r>
+        <w:rPr>
+          <w:b/>
+          <w:bCs/>
+          <w:sz w:val="28"/>
+          <w:szCs w:val="28"/>
+          <w:lang w:val="pt-PT"/>
+        </w:rPr>
+        <w:t>Keyword</w:t>
+      </w:r>
+      <w:proofErr w:type="spellEnd"/>
+      <w:r>
+        <w:rPr>
+          <w:b/>
+          <w:bCs/>
+          <w:sz w:val="28"/>
+          <w:szCs w:val="28"/>
+          <w:lang w:val="pt-PT"/>
+        </w:rPr>
+        <w:t xml:space="preserve">: </w:t>
+      </w:r>
+      <w:proofErr w:type="spellStart"/>
+      <w:r>
+        <w:rPr>
+          <w:b/>
+          <w:bCs/>
+          <w:sz w:val="28"/>
+          <w:szCs w:val="28"/>
+          <w:lang w:val="pt-PT"/>
+        </w:rPr>
+        <w:t>residencia</w:t>
+      </w:r>
+      <w:proofErr w:type="spellEnd"/>
+    </w:p>
+    <w:p>
+      <w:pPr>
+        <w:rPr>
+          <w:b/>
+          <w:bCs/>
+          <w:sz w:val="28"/>
+          <w:szCs w:val="28"/>
+          <w:lang w:val="pt-PT"/>
+        </w:rPr>
+      </w:pPr>
+      <w:proofErr w:type="gramStart"/>
+      <w:r>
+        <w:rPr>
+          <w:b/>
+          <w:bCs/>
+          <w:sz w:val="28"/>
+          <w:szCs w:val="28"/>
+          <w:lang w:val="pt-PT"/>
+        </w:rPr>
+        <w:t>Titulo</w:t>
+      </w:r>
+      <w:proofErr w:type="gramEnd"/>
+      <w:r>
+        <w:rPr>
+          <w:b/>
+          <w:bCs/>
+          <w:sz w:val="28"/>
+          <w:szCs w:val="28"/>
+          <w:lang w:val="pt-PT"/>
+        </w:rPr>
+        <w:t xml:space="preserve"> formulário: Form</w:t>
+      </w:r>
+      <w:r>
+        <w:rPr>
+          <w:b/>
+          <w:bCs/>
+          <w:sz w:val="28"/>
+          <w:szCs w:val="28"/>
+          <w:lang w:val="pt-PT"/>
+        </w:rPr>
+        <w:t>Residencia</w:t>
+      </w:r>
+      <w:r>
+        <w:rPr>
+          <w:b/>
+          <w:bCs/>
+          <w:sz w:val="28"/>
+          <w:szCs w:val="28"/>
+          <w:lang w:val="pt-PT"/>
+        </w:rPr>
+        <w:t>1</w:t>
+      </w:r>
+    </w:p>
+    <w:p>
+      <w:pPr>
+        <w:rPr>
+          <w:b/>
+          <w:bCs/>
+          <w:sz w:val="28"/>
+          <w:szCs w:val="28"/>
+          <w:lang w:val="pt-PT"/>
+        </w:rPr>
+      </w:pPr>
+      <w:r>
+        <w:rPr>
+          <w:b/>
+          <w:bCs/>
+          <w:sz w:val="28"/>
+          <w:szCs w:val="28"/>
+          <w:lang w:val="pt-PT"/>
+        </w:rPr>
+        <w:t>Atributo 1:</w:t>
+      </w:r>
+    </w:p>
+    <w:p>
+      <w:pPr>
+        <w:pStyle w:val="PargrafodaLista"/>
+        <w:numPr>
+          <w:ilvl w:val="0"/>
+          <w:numId w:val="13"/>
+        </w:numPr>
+        <w:rPr>
+          <w:b/>
+          <w:bCs/>
+          <w:sz w:val="28"/>
+          <w:szCs w:val="28"/>
+          <w:lang w:val="pt-PT"/>
+        </w:rPr>
+      </w:pPr>
+      <w:r>
+        <w:rPr>
+          <w:b/>
+          <w:bCs/>
+          <w:sz w:val="28"/>
+          <w:szCs w:val="28"/>
+          <w:lang w:val="pt-PT"/>
+        </w:rPr>
+        <w:t>Tipo de Dados: STRING</w:t>
+      </w:r>
+    </w:p>
+    <w:p>
+      <w:pPr>
+        <w:pStyle w:val="PargrafodaLista"/>
+        <w:numPr>
+          <w:ilvl w:val="0"/>
+          <w:numId w:val="13"/>
+        </w:numPr>
+        <w:rPr>
+          <w:b/>
+          <w:bCs/>
+          <w:sz w:val="28"/>
+          <w:szCs w:val="28"/>
+          <w:lang w:val="pt-PT"/>
+        </w:rPr>
+      </w:pPr>
+      <w:proofErr w:type="spellStart"/>
+      <w:r>
+        <w:rPr>
+          <w:b/>
+          <w:bCs/>
+          <w:sz w:val="28"/>
+          <w:szCs w:val="28"/>
+          <w:lang w:val="pt-PT"/>
+        </w:rPr>
+        <w:lastRenderedPageBreak/>
+        <w:t>Obrigatorio</w:t>
+      </w:r>
+      <w:proofErr w:type="spellEnd"/>
+    </w:p>
+    <w:p>
+      <w:pPr>
+        <w:pStyle w:val="PargrafodaLista"/>
+        <w:numPr>
+          <w:ilvl w:val="0"/>
+          <w:numId w:val="13"/>
+        </w:numPr>
+        <w:rPr>
+          <w:b/>
+          <w:bCs/>
+          <w:sz w:val="28"/>
+          <w:szCs w:val="28"/>
+          <w:lang w:val="pt-PT"/>
+        </w:rPr>
+      </w:pPr>
+      <w:proofErr w:type="spellStart"/>
+      <w:r>
+        <w:rPr>
+          <w:b/>
+          <w:bCs/>
+          <w:sz w:val="28"/>
+          <w:szCs w:val="28"/>
+          <w:lang w:val="pt-PT"/>
+        </w:rPr>
+        <w:t>Label</w:t>
+      </w:r>
+      <w:proofErr w:type="spellEnd"/>
+      <w:r>
+        <w:rPr>
+          <w:b/>
+          <w:bCs/>
+          <w:sz w:val="28"/>
+          <w:szCs w:val="28"/>
+          <w:lang w:val="pt-PT"/>
+        </w:rPr>
+        <w:t>:  </w:t>
+      </w:r>
+      <w:r>
+        <w:rPr>
+          <w:b/>
+          <w:bCs/>
+          <w:sz w:val="28"/>
+          <w:szCs w:val="28"/>
+          <w:lang w:val="pt-PT"/>
+        </w:rPr>
+        <w:t>Rua</w:t>
+      </w:r>
+    </w:p>
+    <w:p>
+      <w:pPr>
+        <w:pStyle w:val="PargrafodaLista"/>
+        <w:numPr>
+          <w:ilvl w:val="0"/>
+          <w:numId w:val="13"/>
+        </w:numPr>
+        <w:rPr>
+          <w:b/>
+          <w:bCs/>
+          <w:sz w:val="28"/>
+          <w:szCs w:val="28"/>
+          <w:lang w:val="pt-PT"/>
+        </w:rPr>
+      </w:pPr>
+      <w:r>
+        <w:rPr>
+          <w:b/>
+          <w:bCs/>
+          <w:sz w:val="28"/>
+          <w:szCs w:val="28"/>
+          <w:lang w:val="pt-PT"/>
+        </w:rPr>
+        <w:t xml:space="preserve">Descrição ajuda: dar </w:t>
+      </w:r>
+      <w:proofErr w:type="spellStart"/>
+      <w:r>
+        <w:rPr>
+          <w:b/>
+          <w:bCs/>
+          <w:sz w:val="28"/>
+          <w:szCs w:val="28"/>
+          <w:lang w:val="pt-PT"/>
+        </w:rPr>
+        <w:t>enter</w:t>
+      </w:r>
+      <w:proofErr w:type="spellEnd"/>
+      <w:r>
+        <w:rPr>
+          <w:b/>
+          <w:bCs/>
+          <w:sz w:val="28"/>
+          <w:szCs w:val="28"/>
+          <w:lang w:val="pt-PT"/>
+        </w:rPr>
+        <w:t xml:space="preserve"> apenas</w:t>
+      </w:r>
+    </w:p>
+    <w:p>
+      <w:pPr>
+        <w:pStyle w:val="PargrafodaLista"/>
+        <w:numPr>
+          <w:ilvl w:val="0"/>
+          <w:numId w:val="13"/>
+        </w:numPr>
+        <w:rPr>
+          <w:b/>
+          <w:bCs/>
+          <w:sz w:val="28"/>
+          <w:szCs w:val="28"/>
+          <w:lang w:val="pt-PT"/>
+        </w:rPr>
+      </w:pPr>
+      <w:r>
+        <w:rPr>
+          <w:b/>
+          <w:bCs/>
+          <w:sz w:val="28"/>
+          <w:szCs w:val="28"/>
+          <w:lang w:val="pt-PT"/>
+        </w:rPr>
+        <w:t xml:space="preserve">Expressão regular: dar </w:t>
+      </w:r>
+      <w:proofErr w:type="spellStart"/>
+      <w:r>
+        <w:rPr>
+          <w:b/>
+          <w:bCs/>
+          <w:sz w:val="28"/>
+          <w:szCs w:val="28"/>
+          <w:lang w:val="pt-PT"/>
+        </w:rPr>
+        <w:t>enter</w:t>
+      </w:r>
+      <w:proofErr w:type="spellEnd"/>
+      <w:r>
+        <w:rPr>
+          <w:b/>
+          <w:bCs/>
+          <w:sz w:val="28"/>
+          <w:szCs w:val="28"/>
+          <w:lang w:val="pt-PT"/>
+        </w:rPr>
+        <w:t xml:space="preserve"> apenas</w:t>
+      </w:r>
+    </w:p>
+    <w:p>
+      <w:pPr>
+        <w:rPr>
+          <w:b/>
+          <w:bCs/>
+          <w:sz w:val="28"/>
+          <w:szCs w:val="28"/>
+          <w:lang w:val="pt-PT"/>
+        </w:rPr>
+      </w:pPr>
+      <w:r>
+        <w:rPr>
+          <w:b/>
+          <w:bCs/>
+          <w:sz w:val="28"/>
+          <w:szCs w:val="28"/>
+          <w:lang w:val="pt-PT"/>
+        </w:rPr>
+        <w:t>Atributo 2:</w:t>
+      </w:r>
+    </w:p>
+    <w:p>
+      <w:pPr>
+        <w:pStyle w:val="PargrafodaLista"/>
+        <w:numPr>
+          <w:ilvl w:val="0"/>
+          <w:numId w:val="10"/>
+        </w:numPr>
+        <w:rPr>
+          <w:b/>
+          <w:bCs/>
+          <w:sz w:val="28"/>
+          <w:szCs w:val="28"/>
+          <w:lang w:val="pt-PT"/>
+        </w:rPr>
+      </w:pPr>
+      <w:r>
+        <w:rPr>
+          <w:b/>
+          <w:bCs/>
+          <w:sz w:val="28"/>
+          <w:szCs w:val="28"/>
+          <w:lang w:val="pt-PT"/>
+        </w:rPr>
+        <w:t xml:space="preserve">Tipo de Dados: </w:t>
+      </w:r>
+      <w:r>
+        <w:rPr>
+          <w:b/>
+          <w:bCs/>
+          <w:sz w:val="28"/>
+          <w:szCs w:val="28"/>
+          <w:lang w:val="pt-PT"/>
+        </w:rPr>
+        <w:t>INTEGER</w:t>
+      </w:r>
+    </w:p>
+    <w:p>
+      <w:pPr>
+        <w:pStyle w:val="PargrafodaLista"/>
+        <w:numPr>
+          <w:ilvl w:val="0"/>
+          <w:numId w:val="10"/>
+        </w:numPr>
+        <w:rPr>
+          <w:b/>
+          <w:bCs/>
+          <w:sz w:val="28"/>
+          <w:szCs w:val="28"/>
+          <w:lang w:val="pt-PT"/>
+        </w:rPr>
+      </w:pPr>
+      <w:proofErr w:type="spellStart"/>
+      <w:r>
+        <w:rPr>
+          <w:b/>
+          <w:bCs/>
+          <w:sz w:val="28"/>
+          <w:szCs w:val="28"/>
+          <w:lang w:val="pt-PT"/>
+        </w:rPr>
+        <w:t>Obrigatorio</w:t>
+      </w:r>
+      <w:proofErr w:type="spellEnd"/>
+    </w:p>
+    <w:p>
+      <w:pPr>
+        <w:pStyle w:val="PargrafodaLista"/>
+        <w:numPr>
+          <w:ilvl w:val="0"/>
+          <w:numId w:val="10"/>
+        </w:numPr>
+        <w:rPr>
+          <w:b/>
+          <w:bCs/>
+          <w:sz w:val="28"/>
+          <w:szCs w:val="28"/>
+          <w:lang w:val="pt-PT"/>
+        </w:rPr>
+      </w:pPr>
+      <w:proofErr w:type="spellStart"/>
+      <w:r>
+        <w:rPr>
+          <w:b/>
+          <w:bCs/>
+          <w:sz w:val="28"/>
+          <w:szCs w:val="28"/>
+          <w:lang w:val="pt-PT"/>
+        </w:rPr>
+        <w:t>Label</w:t>
+      </w:r>
+      <w:proofErr w:type="spellEnd"/>
+      <w:r>
+        <w:rPr>
+          <w:b/>
+          <w:bCs/>
+          <w:sz w:val="28"/>
+          <w:szCs w:val="28"/>
+          <w:lang w:val="pt-PT"/>
+        </w:rPr>
+        <w:t>:  </w:t>
+      </w:r>
+      <w:proofErr w:type="gramStart"/>
+      <w:r>
+        <w:rPr>
+          <w:b/>
+          <w:bCs/>
+          <w:sz w:val="28"/>
+          <w:szCs w:val="28"/>
+          <w:lang w:val="pt-PT"/>
+        </w:rPr>
+        <w:t>Numero</w:t>
+      </w:r>
+      <w:proofErr w:type="gramEnd"/>
+      <w:r>
+        <w:rPr>
+          <w:b/>
+          <w:bCs/>
+          <w:sz w:val="28"/>
+          <w:szCs w:val="28"/>
+          <w:lang w:val="pt-PT"/>
+        </w:rPr>
+        <w:t xml:space="preserve"> da Porta</w:t>
+      </w:r>
+    </w:p>
+    <w:p>
+      <w:pPr>
+        <w:pStyle w:val="PargrafodaLista"/>
+        <w:numPr>
+          <w:ilvl w:val="0"/>
+          <w:numId w:val="10"/>
+        </w:numPr>
+        <w:rPr>
+          <w:b/>
+          <w:bCs/>
+          <w:sz w:val="28"/>
+          <w:szCs w:val="28"/>
+          <w:lang w:val="pt-PT"/>
+        </w:rPr>
+      </w:pPr>
+      <w:r>
+        <w:rPr>
+          <w:b/>
+          <w:bCs/>
+          <w:sz w:val="28"/>
+          <w:szCs w:val="28"/>
+          <w:lang w:val="pt-PT"/>
+        </w:rPr>
+        <w:t xml:space="preserve">Descrição ajuda: dar </w:t>
+      </w:r>
+      <w:proofErr w:type="spellStart"/>
+      <w:r>
+        <w:rPr>
+          <w:b/>
+          <w:bCs/>
+          <w:sz w:val="28"/>
+          <w:szCs w:val="28"/>
+          <w:lang w:val="pt-PT"/>
+        </w:rPr>
+        <w:t>enter</w:t>
+      </w:r>
+      <w:proofErr w:type="spellEnd"/>
+      <w:r>
+        <w:rPr>
+          <w:b/>
+          <w:bCs/>
+          <w:sz w:val="28"/>
+          <w:szCs w:val="28"/>
+          <w:lang w:val="pt-PT"/>
+        </w:rPr>
+        <w:t xml:space="preserve"> apenas</w:t>
+      </w:r>
+    </w:p>
+    <w:p>
+      <w:pPr>
+        <w:pStyle w:val="PargrafodaLista"/>
+        <w:numPr>
+          <w:ilvl w:val="0"/>
+          <w:numId w:val="10"/>
+        </w:numPr>
+        <w:rPr>
+          <w:b/>
+          <w:bCs/>
+          <w:sz w:val="28"/>
+          <w:szCs w:val="28"/>
+          <w:lang w:val="pt-PT"/>
+        </w:rPr>
+      </w:pPr>
+      <w:r>
+        <w:rPr>
+          <w:b/>
+          <w:bCs/>
+          <w:sz w:val="28"/>
+          <w:szCs w:val="28"/>
+          <w:lang w:val="pt-PT"/>
+        </w:rPr>
+        <w:t xml:space="preserve">Expressão regular: dar </w:t>
+      </w:r>
+      <w:proofErr w:type="spellStart"/>
+      <w:r>
+        <w:rPr>
+          <w:b/>
+          <w:bCs/>
+          <w:sz w:val="28"/>
+          <w:szCs w:val="28"/>
+          <w:lang w:val="pt-PT"/>
+        </w:rPr>
+        <w:t>enter</w:t>
+      </w:r>
+      <w:proofErr w:type="spellEnd"/>
+      <w:r>
+        <w:rPr>
+          <w:b/>
+          <w:bCs/>
+          <w:sz w:val="28"/>
+          <w:szCs w:val="28"/>
+          <w:lang w:val="pt-PT"/>
+        </w:rPr>
+        <w:t xml:space="preserve"> apenas</w:t>
+      </w:r>
+    </w:p>
+    <w:p>
+      <w:pPr>
+        <w:rPr>
+          <w:b/>
+          <w:bCs/>
+          <w:sz w:val="28"/>
+          <w:szCs w:val="28"/>
+          <w:lang w:val="pt-PT"/>
+        </w:rPr>
+      </w:pPr>
+      <w:r>
+        <w:rPr>
+          <w:b/>
+          <w:bCs/>
+          <w:sz w:val="28"/>
+          <w:szCs w:val="28"/>
+          <w:lang w:val="pt-PT"/>
+        </w:rPr>
+        <w:t>Atributo 3:</w:t>
+      </w:r>
+    </w:p>
+    <w:p>
+      <w:pPr>
+        <w:pStyle w:val="PargrafodaLista"/>
+        <w:numPr>
+          <w:ilvl w:val="0"/>
+          <w:numId w:val="10"/>
+        </w:numPr>
+        <w:rPr>
+          <w:b/>
+          <w:bCs/>
+          <w:sz w:val="28"/>
+          <w:szCs w:val="28"/>
+          <w:lang w:val="pt-PT"/>
+        </w:rPr>
+      </w:pPr>
+      <w:r>
+        <w:rPr>
+          <w:b/>
+          <w:bCs/>
+          <w:sz w:val="28"/>
+          <w:szCs w:val="28"/>
+          <w:lang w:val="pt-PT"/>
+        </w:rPr>
+        <w:t>Tipo de Dados: STRING</w:t>
+      </w:r>
+    </w:p>
+    <w:p>
+      <w:pPr>
+        <w:pStyle w:val="PargrafodaLista"/>
+        <w:numPr>
+          <w:ilvl w:val="0"/>
+          <w:numId w:val="10"/>
+        </w:numPr>
+        <w:rPr>
+          <w:b/>
+          <w:bCs/>
+          <w:sz w:val="28"/>
+          <w:szCs w:val="28"/>
+          <w:lang w:val="pt-PT"/>
+        </w:rPr>
+      </w:pPr>
+      <w:proofErr w:type="spellStart"/>
+      <w:r>
+        <w:rPr>
+          <w:b/>
+          <w:bCs/>
+          <w:sz w:val="28"/>
+          <w:szCs w:val="28"/>
+          <w:lang w:val="pt-PT"/>
+        </w:rPr>
+        <w:t>Obrigatorio</w:t>
+      </w:r>
+      <w:proofErr w:type="spellEnd"/>
+    </w:p>
+    <w:p>
+      <w:pPr>
+        <w:pStyle w:val="PargrafodaLista"/>
+        <w:numPr>
+          <w:ilvl w:val="0"/>
+          <w:numId w:val="10"/>
+        </w:numPr>
+        <w:rPr>
+          <w:b/>
+          <w:bCs/>
+          <w:sz w:val="28"/>
+          <w:szCs w:val="28"/>
+          <w:lang w:val="pt-PT"/>
+        </w:rPr>
+      </w:pPr>
+      <w:proofErr w:type="spellStart"/>
+      <w:r>
+        <w:rPr>
+          <w:b/>
+          <w:bCs/>
+          <w:sz w:val="28"/>
+          <w:szCs w:val="28"/>
+          <w:lang w:val="pt-PT"/>
+        </w:rPr>
+        <w:t>Label</w:t>
+      </w:r>
+      <w:proofErr w:type="spellEnd"/>
+      <w:r>
+        <w:rPr>
+          <w:b/>
+          <w:bCs/>
+          <w:sz w:val="28"/>
+          <w:szCs w:val="28"/>
+          <w:lang w:val="pt-PT"/>
+        </w:rPr>
+        <w:t>:  </w:t>
+      </w:r>
+      <w:r>
+        <w:rPr>
+          <w:b/>
+          <w:bCs/>
+          <w:sz w:val="28"/>
+          <w:szCs w:val="28"/>
+          <w:lang w:val="pt-PT"/>
+        </w:rPr>
+        <w:t>Localidade</w:t>
+      </w:r>
+    </w:p>
+    <w:p>
+      <w:pPr>
+        <w:pStyle w:val="PargrafodaLista"/>
+        <w:numPr>
+          <w:ilvl w:val="0"/>
+          <w:numId w:val="10"/>
+        </w:numPr>
+        <w:rPr>
+          <w:b/>
+          <w:bCs/>
+          <w:sz w:val="28"/>
+          <w:szCs w:val="28"/>
+          <w:lang w:val="pt-PT"/>
+        </w:rPr>
+      </w:pPr>
+      <w:r>
+        <w:rPr>
+          <w:b/>
+          <w:bCs/>
+          <w:sz w:val="28"/>
+          <w:szCs w:val="28"/>
+          <w:lang w:val="pt-PT"/>
+        </w:rPr>
+        <w:t xml:space="preserve">Descrição ajuda: dar </w:t>
+      </w:r>
+      <w:proofErr w:type="spellStart"/>
+      <w:r>
+        <w:rPr>
+          <w:b/>
+          <w:bCs/>
+          <w:sz w:val="28"/>
+          <w:szCs w:val="28"/>
+          <w:lang w:val="pt-PT"/>
+        </w:rPr>
+        <w:t>enter</w:t>
+      </w:r>
+      <w:proofErr w:type="spellEnd"/>
+      <w:r>
+        <w:rPr>
+          <w:b/>
+          <w:bCs/>
+          <w:sz w:val="28"/>
+          <w:szCs w:val="28"/>
+          <w:lang w:val="pt-PT"/>
+        </w:rPr>
+        <w:t xml:space="preserve"> apenas</w:t>
+      </w:r>
+    </w:p>
+    <w:p>
+      <w:pPr>
+        <w:pStyle w:val="PargrafodaLista"/>
+        <w:numPr>
+          <w:ilvl w:val="0"/>
+          <w:numId w:val="10"/>
+        </w:numPr>
+        <w:rPr>
+          <w:b/>
+          <w:bCs/>
+          <w:sz w:val="28"/>
+          <w:szCs w:val="28"/>
+          <w:lang w:val="pt-PT"/>
+        </w:rPr>
+      </w:pPr>
+      <w:r>
+        <w:rPr>
+          <w:b/>
+          <w:bCs/>
+          <w:sz w:val="28"/>
+          <w:szCs w:val="28"/>
+          <w:lang w:val="pt-PT"/>
+        </w:rPr>
+        <w:t xml:space="preserve">Expressão regular: dar </w:t>
+      </w:r>
+      <w:proofErr w:type="spellStart"/>
+      <w:r>
+        <w:rPr>
+          <w:b/>
+          <w:bCs/>
+          <w:sz w:val="28"/>
+          <w:szCs w:val="28"/>
+          <w:lang w:val="pt-PT"/>
+        </w:rPr>
+        <w:t>enter</w:t>
+      </w:r>
+      <w:proofErr w:type="spellEnd"/>
+      <w:r>
+        <w:rPr>
+          <w:b/>
+          <w:bCs/>
+          <w:sz w:val="28"/>
+          <w:szCs w:val="28"/>
+          <w:lang w:val="pt-PT"/>
+        </w:rPr>
+        <w:t xml:space="preserve"> apenas</w:t>
+      </w:r>
+    </w:p>
+    <w:p>
+      <w:pPr>
+        <w:ind w:left="360"/>
+        <w:rPr>
+          <w:b/>
+          <w:bCs/>
+          <w:sz w:val="28"/>
+          <w:szCs w:val="28"/>
+          <w:lang w:val="pt-PT"/>
+        </w:rPr>
+      </w:pPr>
+    </w:p>
+    <w:p>
+      <w:pPr>
+        <w:rPr>
+          <w:b/>
+          <w:bCs/>
+          <w:sz w:val="28"/>
+          <w:szCs w:val="28"/>
+          <w:lang w:val="pt-PT"/>
+        </w:rPr>
+      </w:pPr>
+      <w:r>
+        <w:rPr>
+          <w:b/>
+          <w:bCs/>
+          <w:sz w:val="28"/>
+          <w:szCs w:val="28"/>
+          <w:lang w:val="pt-PT"/>
+        </w:rPr>
+        <w:t>Atividade Resolução</w:t>
+      </w:r>
+    </w:p>
+    <w:p>
+      <w:pPr>
+        <w:pStyle w:val="PargrafodaLista"/>
+        <w:numPr>
+          <w:ilvl w:val="0"/>
+          <w:numId w:val="7"/>
+        </w:numPr>
+        <w:rPr>
+          <w:b/>
+          <w:bCs/>
+          <w:sz w:val="28"/>
+          <w:szCs w:val="28"/>
+          <w:lang w:val="pt-PT"/>
+        </w:rPr>
+      </w:pPr>
+      <w:r>
+        <w:rPr>
+          <w:b/>
+          <w:bCs/>
+          <w:sz w:val="28"/>
+          <w:szCs w:val="28"/>
+          <w:lang w:val="pt-PT"/>
+        </w:rPr>
+        <w:t>Manual</w:t>
+      </w:r>
+    </w:p>
+    <w:p>
+      <w:pPr>
+        <w:pStyle w:val="PargrafodaLista"/>
+        <w:numPr>
+          <w:ilvl w:val="0"/>
+          <w:numId w:val="5"/>
+        </w:numPr>
+        <w:rPr>
+          <w:b/>
+          <w:bCs/>
+          <w:sz w:val="28"/>
+          <w:szCs w:val="28"/>
+          <w:lang w:val="pt-PT"/>
+        </w:rPr>
+      </w:pPr>
+      <w:r>
+        <w:rPr>
+          <w:b/>
+          <w:bCs/>
+          <w:sz w:val="28"/>
+          <w:szCs w:val="28"/>
+          <w:lang w:val="pt-PT"/>
+        </w:rPr>
+        <w:t xml:space="preserve">Atribuir à equipa do </w:t>
+      </w:r>
+      <w:proofErr w:type="spellStart"/>
+      <w:r>
+        <w:rPr>
+          <w:b/>
+          <w:bCs/>
+          <w:sz w:val="28"/>
+          <w:szCs w:val="28"/>
+          <w:lang w:val="pt-PT"/>
+        </w:rPr>
+        <w:t>orgRRH</w:t>
+      </w:r>
+      <w:proofErr w:type="spellEnd"/>
+      <w:r>
+        <w:rPr>
+          <w:b/>
+          <w:bCs/>
+          <w:sz w:val="28"/>
+          <w:szCs w:val="28"/>
+          <w:lang w:val="pt-PT"/>
+        </w:rPr>
+        <w:t xml:space="preserve"> (se não foi possível cumprir com o primeiro passo do tutorial, atribuir à e1 e ao colaborador 119080)</w:t>
+      </w:r>
+    </w:p>
+    <w:p>
+      <w:pPr>
+        <w:rPr>
+          <w:b/>
+          <w:bCs/>
+          <w:sz w:val="28"/>
+          <w:szCs w:val="28"/>
+          <w:lang w:val="pt-PT"/>
+        </w:rPr>
+      </w:pPr>
+      <w:r>
+        <w:rPr>
+          <w:b/>
+          <w:bCs/>
+          <w:sz w:val="28"/>
+          <w:szCs w:val="28"/>
+          <w:lang w:val="pt-PT"/>
+        </w:rPr>
+        <w:t>Atributo 1:</w:t>
+      </w:r>
+    </w:p>
+    <w:p>
+      <w:pPr>
+        <w:pStyle w:val="PargrafodaLista"/>
+        <w:numPr>
+          <w:ilvl w:val="0"/>
+          <w:numId w:val="10"/>
+        </w:numPr>
+        <w:rPr>
+          <w:b/>
+          <w:bCs/>
+          <w:sz w:val="28"/>
+          <w:szCs w:val="28"/>
+          <w:lang w:val="pt-PT"/>
+        </w:rPr>
+      </w:pPr>
+      <w:r>
+        <w:rPr>
+          <w:b/>
+          <w:bCs/>
+          <w:sz w:val="28"/>
+          <w:szCs w:val="28"/>
+          <w:lang w:val="pt-PT"/>
+        </w:rPr>
+        <w:t>Tipo de Dados: STRING</w:t>
+      </w:r>
+    </w:p>
+    <w:p>
+      <w:pPr>
+        <w:pStyle w:val="PargrafodaLista"/>
+        <w:numPr>
+          <w:ilvl w:val="0"/>
+          <w:numId w:val="10"/>
+        </w:numPr>
+        <w:rPr>
+          <w:b/>
+          <w:bCs/>
+          <w:sz w:val="28"/>
+          <w:szCs w:val="28"/>
+          <w:lang w:val="pt-PT"/>
+        </w:rPr>
+      </w:pPr>
+      <w:proofErr w:type="spellStart"/>
+      <w:r>
+        <w:rPr>
+          <w:b/>
+          <w:bCs/>
+          <w:sz w:val="28"/>
+          <w:szCs w:val="28"/>
+          <w:lang w:val="pt-PT"/>
+        </w:rPr>
+        <w:t>Obrigatorio</w:t>
+      </w:r>
+      <w:proofErr w:type="spellEnd"/>
+    </w:p>
+    <w:p>
+      <w:pPr>
+        <w:pStyle w:val="PargrafodaLista"/>
+        <w:numPr>
+          <w:ilvl w:val="0"/>
+          <w:numId w:val="10"/>
+        </w:numPr>
+        <w:rPr>
+          <w:b/>
+          <w:bCs/>
+          <w:sz w:val="28"/>
+          <w:szCs w:val="28"/>
+          <w:lang w:val="pt-PT"/>
+        </w:rPr>
+      </w:pPr>
+      <w:proofErr w:type="spellStart"/>
+      <w:r>
+        <w:rPr>
+          <w:b/>
+          <w:bCs/>
+          <w:sz w:val="28"/>
+          <w:szCs w:val="28"/>
+          <w:lang w:val="pt-PT"/>
+        </w:rPr>
+        <w:t>Label</w:t>
+      </w:r>
+      <w:proofErr w:type="spellEnd"/>
+      <w:r>
+        <w:rPr>
+          <w:b/>
+          <w:bCs/>
+          <w:sz w:val="28"/>
+          <w:szCs w:val="28"/>
+          <w:lang w:val="pt-PT"/>
+        </w:rPr>
+        <w:t>:  </w:t>
+      </w:r>
+      <w:r>
+        <w:rPr>
+          <w:b/>
+          <w:bCs/>
+          <w:sz w:val="28"/>
+          <w:szCs w:val="28"/>
+          <w:lang w:val="pt-PT"/>
+        </w:rPr>
+        <w:t>Texto de observações</w:t>
+      </w:r>
+    </w:p>
+    <w:p>
+      <w:pPr>
+        <w:pStyle w:val="PargrafodaLista"/>
+        <w:numPr>
+          <w:ilvl w:val="0"/>
+          <w:numId w:val="10"/>
+        </w:numPr>
+        <w:rPr>
+          <w:b/>
+          <w:bCs/>
+          <w:sz w:val="28"/>
+          <w:szCs w:val="28"/>
+          <w:lang w:val="pt-PT"/>
+        </w:rPr>
+      </w:pPr>
+      <w:r>
+        <w:rPr>
+          <w:b/>
+          <w:bCs/>
+          <w:sz w:val="28"/>
+          <w:szCs w:val="28"/>
+          <w:lang w:val="pt-PT"/>
+        </w:rPr>
+        <w:t xml:space="preserve">Descrição ajuda: dar </w:t>
+      </w:r>
+      <w:proofErr w:type="spellStart"/>
+      <w:r>
+        <w:rPr>
+          <w:b/>
+          <w:bCs/>
+          <w:sz w:val="28"/>
+          <w:szCs w:val="28"/>
+          <w:lang w:val="pt-PT"/>
+        </w:rPr>
+        <w:t>enter</w:t>
+      </w:r>
+      <w:proofErr w:type="spellEnd"/>
+      <w:r>
+        <w:rPr>
+          <w:b/>
+          <w:bCs/>
+          <w:sz w:val="28"/>
+          <w:szCs w:val="28"/>
+          <w:lang w:val="pt-PT"/>
+        </w:rPr>
+        <w:t xml:space="preserve"> apenas</w:t>
+      </w:r>
+    </w:p>
+    <w:p>
+      <w:pPr>
+        <w:pStyle w:val="PargrafodaLista"/>
+        <w:numPr>
+          <w:ilvl w:val="0"/>
+          <w:numId w:val="10"/>
+        </w:numPr>
+        <w:rPr>
+          <w:b/>
+          <w:bCs/>
+          <w:sz w:val="28"/>
+          <w:szCs w:val="28"/>
+          <w:lang w:val="pt-PT"/>
+        </w:rPr>
+      </w:pPr>
+      <w:r>
+        <w:rPr>
+          <w:b/>
+          <w:bCs/>
+          <w:sz w:val="28"/>
+          <w:szCs w:val="28"/>
+          <w:lang w:val="pt-PT"/>
+        </w:rPr>
+        <w:t xml:space="preserve">Expressão regular: dar </w:t>
+      </w:r>
+      <w:proofErr w:type="spellStart"/>
+      <w:r>
+        <w:rPr>
+          <w:b/>
+          <w:bCs/>
+          <w:sz w:val="28"/>
+          <w:szCs w:val="28"/>
+          <w:lang w:val="pt-PT"/>
+        </w:rPr>
+        <w:t>enter</w:t>
+      </w:r>
+      <w:proofErr w:type="spellEnd"/>
+      <w:r>
+        <w:rPr>
+          <w:b/>
+          <w:bCs/>
+          <w:sz w:val="28"/>
+          <w:szCs w:val="28"/>
+          <w:lang w:val="pt-PT"/>
+        </w:rPr>
+        <w:t xml:space="preserve"> apenas</w:t>
+      </w:r>
+    </w:p>
+    <w:p>
+      <w:pPr>
+        <w:rPr>
+          <w:b/>
+          <w:bCs/>
+          <w:sz w:val="28"/>
+          <w:szCs w:val="28"/>
+          <w:lang w:val="pt-PT"/>
+        </w:rPr>
+      </w:pPr>
+      <w:r>
+        <w:rPr>
+          <w:b/>
+          <w:bCs/>
+          <w:sz w:val="28"/>
+          <w:szCs w:val="28"/>
+          <w:lang w:val="pt-PT"/>
+        </w:rPr>
+        <w:t>Sem atividade de aprovação</w:t>
+      </w:r>
+    </w:p>
+    <w:p>
+      <w:pPr>
+        <w:rPr>
+          <w:b/>
+          <w:bCs/>
+          <w:sz w:val="28"/>
+          <w:szCs w:val="28"/>
+          <w:lang w:val="pt-PT"/>
+        </w:rPr>
+      </w:pPr>
+    </w:p>
+    <w:p>
+      <w:pPr>
+        <w:rPr>
+          <w:b/>
+          <w:bCs/>
+          <w:color w:val="FF0000"/>
+          <w:sz w:val="28"/>
+          <w:szCs w:val="28"/>
+          <w:lang w:val="pt-PT"/>
+        </w:rPr>
+      </w:pPr>
+      <w:r>
+        <w:rPr>
+          <w:b/>
+          <w:bCs/>
+          <w:color w:val="FF0000"/>
+          <w:sz w:val="28"/>
+          <w:szCs w:val="28"/>
+          <w:lang w:val="pt-PT"/>
+        </w:rPr>
+        <w:t>Serviço 4</w:t>
+      </w:r>
+    </w:p>
+    <w:p>
+      <w:pPr>
+        <w:rPr>
+          <w:b/>
+          <w:bCs/>
+          <w:color w:val="FF0000"/>
+          <w:sz w:val="28"/>
+          <w:szCs w:val="28"/>
+          <w:lang w:val="pt-PT"/>
+        </w:rPr>
+      </w:pPr>
+      <w:proofErr w:type="spellStart"/>
+      <w:r>
+        <w:rPr>
+          <w:b/>
+          <w:bCs/>
+          <w:sz w:val="28"/>
+          <w:szCs w:val="28"/>
+          <w:lang w:val="pt-PT"/>
+        </w:rPr>
+        <w:t>Cod</w:t>
+      </w:r>
+      <w:proofErr w:type="spellEnd"/>
+      <w:r>
+        <w:rPr>
+          <w:b/>
+          <w:bCs/>
+          <w:sz w:val="28"/>
+          <w:szCs w:val="28"/>
+          <w:lang w:val="pt-PT"/>
+        </w:rPr>
+        <w:t xml:space="preserve">: </w:t>
+      </w:r>
+      <w:r>
+        <w:rPr>
+          <w:b/>
+          <w:bCs/>
+          <w:sz w:val="28"/>
+          <w:szCs w:val="28"/>
+          <w:lang w:val="pt-PT"/>
+        </w:rPr>
+        <w:t xml:space="preserve">Requerer </w:t>
+      </w:r>
+      <w:proofErr w:type="spellStart"/>
+      <w:r>
+        <w:rPr>
+          <w:b/>
+          <w:bCs/>
+          <w:sz w:val="28"/>
+          <w:szCs w:val="28"/>
+          <w:lang w:val="pt-PT"/>
+        </w:rPr>
+        <w:t>cotação</w:t>
+      </w:r>
+      <w:proofErr w:type="spellEnd"/>
+      <w:r>
+        <w:rPr>
+          <w:b/>
+          <w:bCs/>
+          <w:sz w:val="28"/>
+          <w:szCs w:val="28"/>
+          <w:lang w:val="pt-PT"/>
+        </w:rPr>
+        <w:t xml:space="preserve"> para venda por grosso</w:t>
+      </w:r>
+    </w:p>
+    <w:p>
+      <w:pPr>
+        <w:rPr>
+          <w:b/>
+          <w:bCs/>
+          <w:sz w:val="28"/>
+          <w:szCs w:val="28"/>
+          <w:lang w:val="pt-PT"/>
+        </w:rPr>
+      </w:pPr>
+      <w:proofErr w:type="gramStart"/>
+      <w:r>
+        <w:rPr>
+          <w:b/>
+          <w:bCs/>
+          <w:sz w:val="28"/>
+          <w:szCs w:val="28"/>
+          <w:lang w:val="pt-PT"/>
+        </w:rPr>
+        <w:lastRenderedPageBreak/>
+        <w:t>Titulo</w:t>
+      </w:r>
+      <w:proofErr w:type="gramEnd"/>
+      <w:r>
+        <w:rPr>
+          <w:b/>
+          <w:bCs/>
+          <w:sz w:val="28"/>
+          <w:szCs w:val="28"/>
+          <w:lang w:val="pt-PT"/>
+        </w:rPr>
+        <w:t>:</w:t>
+      </w:r>
+      <w:r>
+        <w:rPr>
+          <w:b/>
+          <w:bCs/>
+          <w:sz w:val="28"/>
+          <w:szCs w:val="28"/>
+          <w:lang w:val="pt-PT"/>
+        </w:rPr>
+        <w:t xml:space="preserve"> </w:t>
+      </w:r>
+      <w:r>
+        <w:rPr>
+          <w:b/>
+          <w:bCs/>
+          <w:sz w:val="28"/>
+          <w:szCs w:val="28"/>
+          <w:lang w:val="pt-PT"/>
+        </w:rPr>
+        <w:t xml:space="preserve">Requerer </w:t>
+      </w:r>
+      <w:proofErr w:type="spellStart"/>
+      <w:r>
+        <w:rPr>
+          <w:b/>
+          <w:bCs/>
+          <w:sz w:val="28"/>
+          <w:szCs w:val="28"/>
+          <w:lang w:val="pt-PT"/>
+        </w:rPr>
+        <w:t>cotação</w:t>
+      </w:r>
+      <w:proofErr w:type="spellEnd"/>
+      <w:r>
+        <w:rPr>
+          <w:b/>
+          <w:bCs/>
+          <w:sz w:val="28"/>
+          <w:szCs w:val="28"/>
+          <w:lang w:val="pt-PT"/>
+        </w:rPr>
+        <w:t xml:space="preserve"> para venda por grosso</w:t>
+      </w:r>
+    </w:p>
+    <w:p>
+      <w:pPr>
+        <w:rPr>
+          <w:b/>
+          <w:bCs/>
+          <w:sz w:val="28"/>
+          <w:szCs w:val="28"/>
+          <w:lang w:val="pt-PT"/>
+        </w:rPr>
+      </w:pPr>
+      <w:r>
+        <w:rPr>
+          <w:b/>
+          <w:bCs/>
+          <w:sz w:val="28"/>
+          <w:szCs w:val="28"/>
+          <w:lang w:val="pt-PT"/>
+        </w:rPr>
+        <w:t xml:space="preserve">Descrição breve: </w:t>
+      </w:r>
+      <w:r>
+        <w:rPr>
+          <w:b/>
+          <w:bCs/>
+          <w:sz w:val="28"/>
+          <w:szCs w:val="28"/>
+          <w:lang w:val="pt-PT"/>
+        </w:rPr>
+        <w:t>Não sei</w:t>
+      </w:r>
+    </w:p>
+    <w:p>
+      <w:pPr>
+        <w:rPr>
+          <w:b/>
+          <w:bCs/>
+          <w:sz w:val="28"/>
+          <w:szCs w:val="28"/>
+          <w:lang w:val="pt-PT"/>
+        </w:rPr>
+      </w:pPr>
+      <w:r>
+        <w:rPr>
+          <w:b/>
+          <w:bCs/>
+          <w:sz w:val="28"/>
+          <w:szCs w:val="28"/>
+          <w:lang w:val="pt-PT"/>
+        </w:rPr>
+        <w:t>Descrição completa:</w:t>
+      </w:r>
+      <w:r>
+        <w:rPr>
+          <w:b/>
+          <w:bCs/>
+          <w:sz w:val="28"/>
+          <w:szCs w:val="28"/>
+          <w:lang w:val="pt-PT"/>
+        </w:rPr>
+        <w:t xml:space="preserve"> não faço ideia</w:t>
+      </w:r>
+    </w:p>
+    <w:p>
+      <w:pPr>
+        <w:rPr>
+          <w:b/>
+          <w:bCs/>
+          <w:sz w:val="28"/>
+          <w:szCs w:val="28"/>
+          <w:lang w:val="pt-PT"/>
+        </w:rPr>
+      </w:pPr>
+      <w:r>
+        <w:rPr>
+          <w:b/>
+          <w:bCs/>
+          <w:sz w:val="28"/>
+          <w:szCs w:val="28"/>
+          <w:lang w:val="pt-PT"/>
+        </w:rPr>
+        <w:t>Catálogo 2</w:t>
+      </w:r>
+    </w:p>
+    <w:p>
+      <w:pPr>
+        <w:rPr>
+          <w:b/>
+          <w:bCs/>
+          <w:sz w:val="28"/>
+          <w:szCs w:val="28"/>
+          <w:lang w:val="pt-PT"/>
+        </w:rPr>
+      </w:pPr>
+      <w:proofErr w:type="spellStart"/>
+      <w:r>
+        <w:rPr>
+          <w:b/>
+          <w:bCs/>
+          <w:sz w:val="28"/>
+          <w:szCs w:val="28"/>
+          <w:lang w:val="pt-PT"/>
+        </w:rPr>
+        <w:t>Keyword</w:t>
+      </w:r>
+      <w:proofErr w:type="spellEnd"/>
+      <w:r>
+        <w:rPr>
+          <w:b/>
+          <w:bCs/>
+          <w:sz w:val="28"/>
+          <w:szCs w:val="28"/>
+          <w:lang w:val="pt-PT"/>
+        </w:rPr>
+        <w:t xml:space="preserve">: </w:t>
+      </w:r>
+      <w:proofErr w:type="spellStart"/>
+      <w:r>
+        <w:rPr>
+          <w:b/>
+          <w:bCs/>
+          <w:sz w:val="28"/>
+          <w:szCs w:val="28"/>
+          <w:lang w:val="pt-PT"/>
+        </w:rPr>
+        <w:t>cotacao</w:t>
+      </w:r>
+      <w:proofErr w:type="spellEnd"/>
+    </w:p>
+    <w:p>
+      <w:pPr>
+        <w:rPr>
+          <w:b/>
+          <w:bCs/>
+          <w:sz w:val="28"/>
+          <w:szCs w:val="28"/>
+          <w:lang w:val="pt-PT"/>
+        </w:rPr>
+      </w:pPr>
+      <w:proofErr w:type="gramStart"/>
+      <w:r>
+        <w:rPr>
+          <w:b/>
+          <w:bCs/>
+          <w:sz w:val="28"/>
+          <w:szCs w:val="28"/>
+          <w:lang w:val="pt-PT"/>
+        </w:rPr>
+        <w:t>Titulo</w:t>
+      </w:r>
+      <w:proofErr w:type="gramEnd"/>
+      <w:r>
+        <w:rPr>
+          <w:b/>
+          <w:bCs/>
+          <w:sz w:val="28"/>
+          <w:szCs w:val="28"/>
+          <w:lang w:val="pt-PT"/>
+        </w:rPr>
+        <w:t xml:space="preserve"> formulário: Form</w:t>
+      </w:r>
+      <w:r>
+        <w:rPr>
+          <w:b/>
+          <w:bCs/>
+          <w:sz w:val="28"/>
+          <w:szCs w:val="28"/>
+          <w:lang w:val="pt-PT"/>
+        </w:rPr>
+        <w:t>Cotacao</w:t>
+      </w:r>
+      <w:r>
+        <w:rPr>
+          <w:b/>
+          <w:bCs/>
+          <w:sz w:val="28"/>
+          <w:szCs w:val="28"/>
+          <w:lang w:val="pt-PT"/>
+        </w:rPr>
+        <w:t>1</w:t>
+      </w:r>
+    </w:p>
+    <w:p>
+      <w:pPr>
+        <w:rPr>
+          <w:b/>
+          <w:bCs/>
+          <w:sz w:val="28"/>
+          <w:szCs w:val="28"/>
+          <w:lang w:val="pt-PT"/>
+        </w:rPr>
+      </w:pPr>
+      <w:r>
+        <w:rPr>
+          <w:b/>
+          <w:bCs/>
+          <w:sz w:val="28"/>
+          <w:szCs w:val="28"/>
+          <w:lang w:val="pt-PT"/>
+        </w:rPr>
+        <w:t>Atributo 1:</w:t>
+      </w:r>
+    </w:p>
+    <w:p>
+      <w:pPr>
+        <w:pStyle w:val="PargrafodaLista"/>
+        <w:numPr>
+          <w:ilvl w:val="0"/>
+          <w:numId w:val="10"/>
+        </w:numPr>
+        <w:rPr>
+          <w:b/>
+          <w:bCs/>
+          <w:sz w:val="28"/>
+          <w:szCs w:val="28"/>
+          <w:lang w:val="pt-PT"/>
+        </w:rPr>
+      </w:pPr>
+      <w:r>
+        <w:rPr>
+          <w:b/>
+          <w:bCs/>
+          <w:sz w:val="28"/>
+          <w:szCs w:val="28"/>
+          <w:lang w:val="pt-PT"/>
+        </w:rPr>
+        <w:t>Tipo de Dados: STRING</w:t>
+      </w:r>
+    </w:p>
+    <w:p>
+      <w:pPr>
+        <w:pStyle w:val="PargrafodaLista"/>
+        <w:numPr>
+          <w:ilvl w:val="0"/>
+          <w:numId w:val="10"/>
+        </w:numPr>
+        <w:rPr>
+          <w:b/>
+          <w:bCs/>
+          <w:sz w:val="28"/>
+          <w:szCs w:val="28"/>
+          <w:lang w:val="pt-PT"/>
+        </w:rPr>
+      </w:pPr>
+      <w:proofErr w:type="spellStart"/>
+      <w:r>
+        <w:rPr>
+          <w:b/>
+          <w:bCs/>
+          <w:sz w:val="28"/>
+          <w:szCs w:val="28"/>
+          <w:lang w:val="pt-PT"/>
+        </w:rPr>
+        <w:t>Obrigatorio</w:t>
+      </w:r>
+      <w:proofErr w:type="spellEnd"/>
+    </w:p>
+    <w:p>
+      <w:pPr>
+        <w:pStyle w:val="PargrafodaLista"/>
+        <w:numPr>
+          <w:ilvl w:val="0"/>
+          <w:numId w:val="10"/>
+        </w:numPr>
+        <w:rPr>
+          <w:b/>
+          <w:bCs/>
+          <w:sz w:val="28"/>
+          <w:szCs w:val="28"/>
+          <w:lang w:val="pt-PT"/>
+        </w:rPr>
+      </w:pPr>
+      <w:proofErr w:type="spellStart"/>
+      <w:r>
+        <w:rPr>
+          <w:b/>
+          <w:bCs/>
+          <w:sz w:val="28"/>
+          <w:szCs w:val="28"/>
+          <w:lang w:val="pt-PT"/>
+        </w:rPr>
+        <w:t>Label</w:t>
+      </w:r>
+      <w:proofErr w:type="spellEnd"/>
+      <w:r>
+        <w:rPr>
+          <w:b/>
+          <w:bCs/>
+          <w:sz w:val="28"/>
+          <w:szCs w:val="28"/>
+          <w:lang w:val="pt-PT"/>
+        </w:rPr>
+        <w:t>:  </w:t>
+      </w:r>
+      <w:proofErr w:type="spellStart"/>
+      <w:r>
+        <w:rPr>
+          <w:b/>
+          <w:bCs/>
+          <w:sz w:val="28"/>
+          <w:szCs w:val="28"/>
+          <w:lang w:val="pt-PT"/>
+        </w:rPr>
+        <w:t>Codigo</w:t>
+      </w:r>
+      <w:proofErr w:type="spellEnd"/>
+      <w:r>
+        <w:rPr>
+          <w:b/>
+          <w:bCs/>
+          <w:sz w:val="28"/>
+          <w:szCs w:val="28"/>
+          <w:lang w:val="pt-PT"/>
+        </w:rPr>
+        <w:t xml:space="preserve"> de Produto</w:t>
+      </w:r>
+    </w:p>
+    <w:p>
+      <w:pPr>
+        <w:pStyle w:val="PargrafodaLista"/>
+        <w:numPr>
+          <w:ilvl w:val="0"/>
+          <w:numId w:val="10"/>
+        </w:numPr>
+        <w:rPr>
+          <w:b/>
+          <w:bCs/>
+          <w:sz w:val="28"/>
+          <w:szCs w:val="28"/>
+          <w:lang w:val="pt-PT"/>
+        </w:rPr>
+      </w:pPr>
+      <w:r>
+        <w:rPr>
+          <w:b/>
+          <w:bCs/>
+          <w:sz w:val="28"/>
+          <w:szCs w:val="28"/>
+          <w:lang w:val="pt-PT"/>
+        </w:rPr>
+        <w:t xml:space="preserve">Descrição ajuda: dar </w:t>
+      </w:r>
+      <w:proofErr w:type="spellStart"/>
+      <w:r>
+        <w:rPr>
+          <w:b/>
+          <w:bCs/>
+          <w:sz w:val="28"/>
+          <w:szCs w:val="28"/>
+          <w:lang w:val="pt-PT"/>
+        </w:rPr>
+        <w:t>enter</w:t>
+      </w:r>
+      <w:proofErr w:type="spellEnd"/>
+      <w:r>
+        <w:rPr>
+          <w:b/>
+          <w:bCs/>
+          <w:sz w:val="28"/>
+          <w:szCs w:val="28"/>
+          <w:lang w:val="pt-PT"/>
+        </w:rPr>
+        <w:t xml:space="preserve"> apenas</w:t>
+      </w:r>
+    </w:p>
+    <w:p>
+      <w:pPr>
+        <w:pStyle w:val="PargrafodaLista"/>
+        <w:numPr>
+          <w:ilvl w:val="0"/>
+          <w:numId w:val="10"/>
+        </w:numPr>
+        <w:rPr>
+          <w:b/>
+          <w:bCs/>
+          <w:sz w:val="28"/>
+          <w:szCs w:val="28"/>
+          <w:lang w:val="pt-PT"/>
+        </w:rPr>
+      </w:pPr>
+      <w:r>
+        <w:rPr>
+          <w:b/>
+          <w:bCs/>
+          <w:sz w:val="28"/>
+          <w:szCs w:val="28"/>
+          <w:lang w:val="pt-PT"/>
+        </w:rPr>
+        <w:t xml:space="preserve">Expressão regular: dar </w:t>
+      </w:r>
+      <w:proofErr w:type="spellStart"/>
+      <w:r>
+        <w:rPr>
+          <w:b/>
+          <w:bCs/>
+          <w:sz w:val="28"/>
+          <w:szCs w:val="28"/>
+          <w:lang w:val="pt-PT"/>
+        </w:rPr>
+        <w:t>enter</w:t>
+      </w:r>
+      <w:proofErr w:type="spellEnd"/>
+      <w:r>
+        <w:rPr>
+          <w:b/>
+          <w:bCs/>
+          <w:sz w:val="28"/>
+          <w:szCs w:val="28"/>
+          <w:lang w:val="pt-PT"/>
+        </w:rPr>
+        <w:t xml:space="preserve"> apenas</w:t>
+      </w:r>
+    </w:p>
+    <w:p>
+      <w:pPr>
+        <w:rPr>
+          <w:b/>
+          <w:bCs/>
+          <w:sz w:val="28"/>
+          <w:szCs w:val="28"/>
+          <w:lang w:val="pt-PT"/>
+        </w:rPr>
+      </w:pPr>
+      <w:r>
+        <w:rPr>
+          <w:b/>
+          <w:bCs/>
+          <w:sz w:val="28"/>
+          <w:szCs w:val="28"/>
+          <w:lang w:val="pt-PT"/>
+        </w:rPr>
+        <w:t>Atributo 2:</w:t>
+      </w:r>
+    </w:p>
+    <w:p>
+      <w:pPr>
+        <w:pStyle w:val="PargrafodaLista"/>
+        <w:numPr>
+          <w:ilvl w:val="0"/>
+          <w:numId w:val="10"/>
+        </w:numPr>
+        <w:rPr>
+          <w:b/>
+          <w:bCs/>
+          <w:sz w:val="28"/>
+          <w:szCs w:val="28"/>
+          <w:lang w:val="pt-PT"/>
+        </w:rPr>
+      </w:pPr>
+      <w:r>
+        <w:rPr>
+          <w:b/>
+          <w:bCs/>
+          <w:sz w:val="28"/>
+          <w:szCs w:val="28"/>
+          <w:lang w:val="pt-PT"/>
+        </w:rPr>
+        <w:t xml:space="preserve">Tipo de Dados: </w:t>
+      </w:r>
+      <w:r>
+        <w:rPr>
+          <w:b/>
+          <w:bCs/>
+          <w:sz w:val="28"/>
+          <w:szCs w:val="28"/>
+          <w:lang w:val="pt-PT"/>
+        </w:rPr>
+        <w:t>INTEGER</w:t>
+      </w:r>
+    </w:p>
+    <w:p>
+      <w:pPr>
+        <w:pStyle w:val="PargrafodaLista"/>
+        <w:numPr>
+          <w:ilvl w:val="0"/>
+          <w:numId w:val="10"/>
+        </w:numPr>
+        <w:rPr>
+          <w:b/>
+          <w:bCs/>
+          <w:sz w:val="28"/>
+          <w:szCs w:val="28"/>
+          <w:lang w:val="pt-PT"/>
+        </w:rPr>
+      </w:pPr>
+      <w:proofErr w:type="spellStart"/>
+      <w:r>
+        <w:rPr>
+          <w:b/>
+          <w:bCs/>
+          <w:sz w:val="28"/>
+          <w:szCs w:val="28"/>
+          <w:lang w:val="pt-PT"/>
+        </w:rPr>
+        <w:t>Obrigatorio</w:t>
+      </w:r>
+      <w:proofErr w:type="spellEnd"/>
+    </w:p>
+    <w:p>
+      <w:pPr>
+        <w:pStyle w:val="PargrafodaLista"/>
+        <w:numPr>
+          <w:ilvl w:val="0"/>
+          <w:numId w:val="10"/>
+        </w:numPr>
+        <w:rPr>
+          <w:b/>
+          <w:bCs/>
+          <w:sz w:val="28"/>
+          <w:szCs w:val="28"/>
+          <w:lang w:val="pt-PT"/>
+        </w:rPr>
+      </w:pPr>
+      <w:proofErr w:type="spellStart"/>
+      <w:r>
+        <w:rPr>
+          <w:b/>
+          <w:bCs/>
+          <w:sz w:val="28"/>
+          <w:szCs w:val="28"/>
+          <w:lang w:val="pt-PT"/>
+        </w:rPr>
+        <w:t>Label</w:t>
+      </w:r>
+      <w:proofErr w:type="spellEnd"/>
+      <w:r>
+        <w:rPr>
+          <w:b/>
+          <w:bCs/>
+          <w:sz w:val="28"/>
+          <w:szCs w:val="28"/>
+          <w:lang w:val="pt-PT"/>
+        </w:rPr>
+        <w:t>:  </w:t>
+      </w:r>
+      <w:r>
+        <w:rPr>
+          <w:b/>
+          <w:bCs/>
+          <w:sz w:val="28"/>
+          <w:szCs w:val="28"/>
+          <w:lang w:val="pt-PT"/>
+        </w:rPr>
+        <w:t>Quantidade pretendida</w:t>
+      </w:r>
+    </w:p>
+    <w:p>
+      <w:pPr>
+        <w:pStyle w:val="PargrafodaLista"/>
+        <w:numPr>
+          <w:ilvl w:val="0"/>
+          <w:numId w:val="10"/>
+        </w:numPr>
+        <w:rPr>
+          <w:b/>
+          <w:bCs/>
+          <w:sz w:val="28"/>
+          <w:szCs w:val="28"/>
+          <w:lang w:val="pt-PT"/>
+        </w:rPr>
+      </w:pPr>
+      <w:r>
+        <w:rPr>
+          <w:b/>
+          <w:bCs/>
+          <w:sz w:val="28"/>
+          <w:szCs w:val="28"/>
+          <w:lang w:val="pt-PT"/>
+        </w:rPr>
+        <w:t xml:space="preserve">Descrição ajuda: dar </w:t>
+      </w:r>
+      <w:proofErr w:type="spellStart"/>
+      <w:r>
+        <w:rPr>
+          <w:b/>
+          <w:bCs/>
+          <w:sz w:val="28"/>
+          <w:szCs w:val="28"/>
+          <w:lang w:val="pt-PT"/>
+        </w:rPr>
+        <w:t>enter</w:t>
+      </w:r>
+      <w:proofErr w:type="spellEnd"/>
+      <w:r>
+        <w:rPr>
+          <w:b/>
+          <w:bCs/>
+          <w:sz w:val="28"/>
+          <w:szCs w:val="28"/>
+          <w:lang w:val="pt-PT"/>
+        </w:rPr>
+        <w:t xml:space="preserve"> apenas</w:t>
+      </w:r>
+    </w:p>
+    <w:p>
+      <w:pPr>
+        <w:pStyle w:val="PargrafodaLista"/>
+        <w:numPr>
+          <w:ilvl w:val="0"/>
+          <w:numId w:val="10"/>
+        </w:numPr>
+        <w:rPr>
+          <w:b/>
+          <w:bCs/>
+          <w:sz w:val="28"/>
+          <w:szCs w:val="28"/>
+          <w:lang w:val="pt-PT"/>
+        </w:rPr>
+      </w:pPr>
+      <w:r>
+        <w:rPr>
+          <w:b/>
+          <w:bCs/>
+          <w:sz w:val="28"/>
+          <w:szCs w:val="28"/>
+          <w:lang w:val="pt-PT"/>
+        </w:rPr>
+        <w:t xml:space="preserve">Expressão regular: dar </w:t>
+      </w:r>
+      <w:proofErr w:type="spellStart"/>
+      <w:r>
+        <w:rPr>
+          <w:b/>
+          <w:bCs/>
+          <w:sz w:val="28"/>
+          <w:szCs w:val="28"/>
+          <w:lang w:val="pt-PT"/>
+        </w:rPr>
+        <w:t>enter</w:t>
+      </w:r>
+      <w:proofErr w:type="spellEnd"/>
+      <w:r>
+        <w:rPr>
+          <w:b/>
+          <w:bCs/>
+          <w:sz w:val="28"/>
+          <w:szCs w:val="28"/>
+          <w:lang w:val="pt-PT"/>
+        </w:rPr>
+        <w:t xml:space="preserve"> apenas</w:t>
+      </w:r>
+    </w:p>
+    <w:p>
+      <w:pPr>
+        <w:rPr>
+          <w:b/>
+          <w:bCs/>
+          <w:sz w:val="28"/>
+          <w:szCs w:val="28"/>
+          <w:lang w:val="pt-PT"/>
+        </w:rPr>
+      </w:pPr>
+      <w:r>
+        <w:rPr>
+          <w:b/>
+          <w:bCs/>
+          <w:sz w:val="28"/>
+          <w:szCs w:val="28"/>
+          <w:lang w:val="pt-PT"/>
+        </w:rPr>
+        <w:t>Atributo 3</w:t>
+      </w:r>
+    </w:p>
+    <w:p>
+      <w:pPr>
+        <w:pStyle w:val="PargrafodaLista"/>
+        <w:numPr>
+          <w:ilvl w:val="0"/>
+          <w:numId w:val="10"/>
+        </w:numPr>
+        <w:rPr>
+          <w:b/>
+          <w:bCs/>
+          <w:sz w:val="28"/>
+          <w:szCs w:val="28"/>
+          <w:lang w:val="pt-PT"/>
+        </w:rPr>
+      </w:pPr>
+      <w:r>
+        <w:rPr>
+          <w:b/>
+          <w:bCs/>
+          <w:sz w:val="28"/>
+          <w:szCs w:val="28"/>
+          <w:lang w:val="pt-PT"/>
+        </w:rPr>
+        <w:t xml:space="preserve">Tipo de Dados: </w:t>
+      </w:r>
+      <w:r>
+        <w:rPr>
+          <w:b/>
+          <w:bCs/>
+          <w:sz w:val="28"/>
+          <w:szCs w:val="28"/>
+          <w:lang w:val="pt-PT"/>
+        </w:rPr>
+        <w:t>STRING</w:t>
+      </w:r>
+    </w:p>
+    <w:p>
+      <w:pPr>
+        <w:pStyle w:val="PargrafodaLista"/>
+        <w:numPr>
+          <w:ilvl w:val="0"/>
+          <w:numId w:val="10"/>
+        </w:numPr>
+        <w:rPr>
+          <w:b/>
+          <w:bCs/>
+          <w:sz w:val="28"/>
+          <w:szCs w:val="28"/>
+          <w:lang w:val="pt-PT"/>
+        </w:rPr>
+      </w:pPr>
+      <w:proofErr w:type="spellStart"/>
+      <w:r>
+        <w:rPr>
+          <w:b/>
+          <w:bCs/>
+          <w:sz w:val="28"/>
+          <w:szCs w:val="28"/>
+          <w:lang w:val="pt-PT"/>
+        </w:rPr>
+        <w:t>Obrigatorio</w:t>
+      </w:r>
+      <w:proofErr w:type="spellEnd"/>
+    </w:p>
+    <w:p>
+      <w:pPr>
+        <w:pStyle w:val="PargrafodaLista"/>
+        <w:numPr>
+          <w:ilvl w:val="0"/>
+          <w:numId w:val="10"/>
+        </w:numPr>
+        <w:rPr>
+          <w:b/>
+          <w:bCs/>
+          <w:sz w:val="28"/>
+          <w:szCs w:val="28"/>
+          <w:lang w:val="pt-PT"/>
+        </w:rPr>
+      </w:pPr>
+      <w:proofErr w:type="spellStart"/>
+      <w:r>
+        <w:rPr>
+          <w:b/>
+          <w:bCs/>
+          <w:sz w:val="28"/>
+          <w:szCs w:val="28"/>
+          <w:lang w:val="pt-PT"/>
+        </w:rPr>
+        <w:t>Label</w:t>
+      </w:r>
+      <w:proofErr w:type="spellEnd"/>
+      <w:r>
+        <w:rPr>
+          <w:b/>
+          <w:bCs/>
+          <w:sz w:val="28"/>
+          <w:szCs w:val="28"/>
+          <w:lang w:val="pt-PT"/>
+        </w:rPr>
+        <w:t>:  </w:t>
+      </w:r>
+      <w:r>
+        <w:rPr>
+          <w:b/>
+          <w:bCs/>
+          <w:sz w:val="28"/>
+          <w:szCs w:val="28"/>
+          <w:lang w:val="pt-PT"/>
+        </w:rPr>
+        <w:t>Tipo de Cliente</w:t>
+      </w:r>
+    </w:p>
+    <w:p>
+      <w:pPr>
+        <w:pStyle w:val="PargrafodaLista"/>
+        <w:numPr>
+          <w:ilvl w:val="0"/>
+          <w:numId w:val="10"/>
+        </w:numPr>
+        <w:rPr>
+          <w:b/>
+          <w:bCs/>
+          <w:sz w:val="28"/>
+          <w:szCs w:val="28"/>
+          <w:lang w:val="pt-PT"/>
+        </w:rPr>
+      </w:pPr>
+      <w:r>
+        <w:rPr>
+          <w:b/>
+          <w:bCs/>
+          <w:sz w:val="28"/>
+          <w:szCs w:val="28"/>
+          <w:lang w:val="pt-PT"/>
+        </w:rPr>
+        <w:t xml:space="preserve">Descrição ajuda: </w:t>
+      </w:r>
+      <w:r>
+        <w:rPr>
+          <w:b/>
+          <w:bCs/>
+          <w:sz w:val="28"/>
+          <w:szCs w:val="28"/>
+          <w:lang w:val="pt-PT"/>
+        </w:rPr>
+        <w:t>Nacional Europeu ou Resto do Mundo</w:t>
+      </w:r>
+    </w:p>
+    <w:p>
+      <w:pPr>
+        <w:pStyle w:val="PargrafodaLista"/>
+        <w:numPr>
+          <w:ilvl w:val="0"/>
+          <w:numId w:val="10"/>
+        </w:numPr>
+        <w:rPr>
+          <w:b/>
+          <w:bCs/>
+          <w:sz w:val="28"/>
+          <w:szCs w:val="28"/>
+          <w:lang w:val="pt-PT"/>
+        </w:rPr>
+      </w:pPr>
+      <w:r>
+        <w:rPr>
+          <w:b/>
+          <w:bCs/>
+          <w:sz w:val="28"/>
+          <w:szCs w:val="28"/>
+          <w:lang w:val="pt-PT"/>
+        </w:rPr>
+        <w:t xml:space="preserve">Expressão regular: dar </w:t>
+      </w:r>
+      <w:proofErr w:type="spellStart"/>
+      <w:r>
+        <w:rPr>
+          <w:b/>
+          <w:bCs/>
+          <w:sz w:val="28"/>
+          <w:szCs w:val="28"/>
+          <w:lang w:val="pt-PT"/>
+        </w:rPr>
+        <w:t>enter</w:t>
+      </w:r>
+      <w:proofErr w:type="spellEnd"/>
+      <w:r>
+        <w:rPr>
+          <w:b/>
+          <w:bCs/>
+          <w:sz w:val="28"/>
+          <w:szCs w:val="28"/>
+          <w:lang w:val="pt-PT"/>
+        </w:rPr>
+        <w:t xml:space="preserve"> apenas</w:t>
+      </w:r>
+    </w:p>
+    <w:p>
+      <w:pPr>
+        <w:rPr>
+          <w:b/>
+          <w:bCs/>
+          <w:sz w:val="28"/>
+          <w:szCs w:val="28"/>
+          <w:lang w:val="pt-PT"/>
+        </w:rPr>
+      </w:pPr>
+      <w:r>
+        <w:rPr>
+          <w:b/>
+          <w:bCs/>
+          <w:sz w:val="28"/>
+          <w:szCs w:val="28"/>
+          <w:lang w:val="pt-PT"/>
+        </w:rPr>
+        <w:t>Atividade Realização</w:t>
+      </w:r>
+    </w:p>
+    <w:p>
+      <w:pPr>
+        <w:rPr>
+          <w:b/>
+          <w:bCs/>
+          <w:sz w:val="28"/>
+          <w:szCs w:val="28"/>
+          <w:lang w:val="pt-PT"/>
+        </w:rPr>
+      </w:pPr>
+      <w:r>
+        <w:rPr>
+          <w:b/>
+          <w:bCs/>
+          <w:sz w:val="28"/>
+          <w:szCs w:val="28"/>
+          <w:lang w:val="pt-PT"/>
+        </w:rPr>
+        <w:t>Automática</w:t>
+      </w:r>
+    </w:p>
+    <w:p>
+      <w:pPr>
+        <w:rPr>
+          <w:b/>
+          <w:bCs/>
+          <w:sz w:val="28"/>
+          <w:szCs w:val="28"/>
+          <w:lang w:val="pt-PT"/>
+        </w:rPr>
+      </w:pPr>
+      <w:r>
+        <w:rPr>
+          <w:b/>
+          <w:bCs/>
+          <w:sz w:val="28"/>
+          <w:szCs w:val="28"/>
+          <w:lang w:val="pt-PT"/>
+        </w:rPr>
+        <w:t xml:space="preserve">Consiste em: (1) consultar um ficheiro XML de produtos e com base no código do produto obter o preço de venda unitário e a categoria do produto; (2) calcular o valor total (preço unitário X quantidade); (3) com base no valor total calculado determinar a percentagem base de desconto a aplicar (e.g. se valor &gt; Z o desconto é 3% caso contrário é </w:t>
+      </w:r>
+      <w:r>
+        <w:rPr>
+          <w:b/>
+          <w:bCs/>
+          <w:sz w:val="28"/>
+          <w:szCs w:val="28"/>
+          <w:lang w:val="pt-PT"/>
+        </w:rPr>
+        <w:lastRenderedPageBreak/>
+        <w:t>1%); (4) para produtos com a categoria "ABC" atualizar a percentagem base de desconto em mais 0.5%; (5) calcular o valor de desconto e o valor total após descontos; (5) enviar um email ao colaborador que efetuou o pedido cujo texto pré-definido varia consoante o tipo de cliente e onde se apresentam alguns dos valores calculados.</w:t>
+      </w:r>
+    </w:p>
+    <w:p>
+      <w:pPr>
+        <w:rPr>
+          <w:b/>
+          <w:bCs/>
+          <w:sz w:val="28"/>
+          <w:szCs w:val="28"/>
+          <w:lang w:val="pt-PT"/>
+        </w:rPr>
+      </w:pPr>
+    </w:p>
+    <w:p>
+      <w:pPr>
+        <w:rPr>
+          <w:b/>
+          <w:bCs/>
+          <w:sz w:val="28"/>
+          <w:szCs w:val="28"/>
+          <w:lang w:val="pt-PT"/>
+        </w:rPr>
+      </w:pPr>
+    </w:p>
+    <w:p>
+      <w:pPr>
+        <w:rPr>
+          <w:b/>
+          <w:bCs/>
+          <w:sz w:val="28"/>
+          <w:szCs w:val="28"/>
+          <w:lang w:val="pt-PT"/>
+        </w:rPr>
+      </w:pPr>
+    </w:p>
+    <w:p>
+      <w:pPr>
+        <w:rPr>
+          <w:b/>
+          <w:bCs/>
+          <w:sz w:val="28"/>
+          <w:szCs w:val="28"/>
+          <w:lang w:val="pt-PT"/>
+        </w:rPr>
+      </w:pPr>
+    </w:p>
+    <w:p>
+      <w:pPr>
+        <w:rPr>
+          <w:b/>
+          <w:bCs/>
+          <w:color w:val="FF0000"/>
+          <w:sz w:val="28"/>
+          <w:szCs w:val="28"/>
+          <w:lang w:val="pt-PT"/>
+        </w:rPr>
+      </w:pPr>
     </w:p>
     <w:p>
       <w:pPr>
@@ -6859,6 +9233,119 @@
     </w:lvl>
   </w:abstractNum>
   <w:abstractNum w:abstractNumId="2" w15:restartNumberingAfterBreak="0">
+    <w:nsid w:val="0D5A783E"/>
+    <w:multiLevelType w:val="hybridMultilevel"/>
+    <w:tmpl w:val="72CEC986"/>
+    <w:lvl w:ilvl="0" w:tplc="08160001">
+      <w:start w:val="1"/>
+      <w:numFmt w:val="bullet"/>
+      <w:lvlText w:val=""/>
+      <w:lvlJc w:val="left"/>
+      <w:pPr>
+        <w:ind w:left="720" w:hanging="360"/>
+      </w:pPr>
+      <w:rPr>
+        <w:rFonts w:ascii="Symbol" w:hAnsi="Symbol" w:hint="default"/>
+      </w:rPr>
+    </w:lvl>
+    <w:lvl w:ilvl="1" w:tplc="08160003" w:tentative="1">
+      <w:start w:val="1"/>
+      <w:numFmt w:val="bullet"/>
+      <w:lvlText w:val="o"/>
+      <w:lvlJc w:val="left"/>
+      <w:pPr>
+        <w:ind w:left="1440" w:hanging="360"/>
+      </w:pPr>
+      <w:rPr>
+        <w:rFonts w:ascii="Courier New" w:hAnsi="Courier New" w:cs="Courier New" w:hint="default"/>
+      </w:rPr>
+    </w:lvl>
+    <w:lvl w:ilvl="2" w:tplc="08160005" w:tentative="1">
+      <w:start w:val="1"/>
+      <w:numFmt w:val="bullet"/>
+      <w:lvlText w:val=""/>
+      <w:lvlJc w:val="left"/>
+      <w:pPr>
+        <w:ind w:left="2160" w:hanging="360"/>
+      </w:pPr>
+      <w:rPr>
+        <w:rFonts w:ascii="Wingdings" w:hAnsi="Wingdings" w:hint="default"/>
+      </w:rPr>
+    </w:lvl>
+    <w:lvl w:ilvl="3" w:tplc="08160001" w:tentative="1">
+      <w:start w:val="1"/>
+      <w:numFmt w:val="bullet"/>
+      <w:lvlText w:val=""/>
+      <w:lvlJc w:val="left"/>
+      <w:pPr>
+        <w:ind w:left="2880" w:hanging="360"/>
+      </w:pPr>
+      <w:rPr>
+        <w:rFonts w:ascii="Symbol" w:hAnsi="Symbol" w:hint="default"/>
+      </w:rPr>
+    </w:lvl>
+    <w:lvl w:ilvl="4" w:tplc="08160003" w:tentative="1">
+      <w:start w:val="1"/>
+      <w:numFmt w:val="bullet"/>
+      <w:lvlText w:val="o"/>
+      <w:lvlJc w:val="left"/>
+      <w:pPr>
+        <w:ind w:left="3600" w:hanging="360"/>
+      </w:pPr>
+      <w:rPr>
+        <w:rFonts w:ascii="Courier New" w:hAnsi="Courier New" w:cs="Courier New" w:hint="default"/>
+      </w:rPr>
+    </w:lvl>
+    <w:lvl w:ilvl="5" w:tplc="08160005" w:tentative="1">
+      <w:start w:val="1"/>
+      <w:numFmt w:val="bullet"/>
+      <w:lvlText w:val=""/>
+      <w:lvlJc w:val="left"/>
+      <w:pPr>
+        <w:ind w:left="4320" w:hanging="360"/>
+      </w:pPr>
+      <w:rPr>
+        <w:rFonts w:ascii="Wingdings" w:hAnsi="Wingdings" w:hint="default"/>
+      </w:rPr>
+    </w:lvl>
+    <w:lvl w:ilvl="6" w:tplc="08160001" w:tentative="1">
+      <w:start w:val="1"/>
+      <w:numFmt w:val="bullet"/>
+      <w:lvlText w:val=""/>
+      <w:lvlJc w:val="left"/>
+      <w:pPr>
+        <w:ind w:left="5040" w:hanging="360"/>
+      </w:pPr>
+      <w:rPr>
+        <w:rFonts w:ascii="Symbol" w:hAnsi="Symbol" w:hint="default"/>
+      </w:rPr>
+    </w:lvl>
+    <w:lvl w:ilvl="7" w:tplc="08160003" w:tentative="1">
+      <w:start w:val="1"/>
+      <w:numFmt w:val="bullet"/>
+      <w:lvlText w:val="o"/>
+      <w:lvlJc w:val="left"/>
+      <w:pPr>
+        <w:ind w:left="5760" w:hanging="360"/>
+      </w:pPr>
+      <w:rPr>
+        <w:rFonts w:ascii="Courier New" w:hAnsi="Courier New" w:cs="Courier New" w:hint="default"/>
+      </w:rPr>
+    </w:lvl>
+    <w:lvl w:ilvl="8" w:tplc="08160005" w:tentative="1">
+      <w:start w:val="1"/>
+      <w:numFmt w:val="bullet"/>
+      <w:lvlText w:val=""/>
+      <w:lvlJc w:val="left"/>
+      <w:pPr>
+        <w:ind w:left="6480" w:hanging="360"/>
+      </w:pPr>
+      <w:rPr>
+        <w:rFonts w:ascii="Wingdings" w:hAnsi="Wingdings" w:hint="default"/>
+      </w:rPr>
+    </w:lvl>
+  </w:abstractNum>
+  <w:abstractNum w:abstractNumId="3" w15:restartNumberingAfterBreak="0">
     <w:nsid w:val="1DA87546"/>
     <w:multiLevelType w:val="hybridMultilevel"/>
     <w:tmpl w:val="9FBED750"/>
@@ -6971,7 +9458,7 @@
       </w:rPr>
     </w:lvl>
   </w:abstractNum>
-  <w:abstractNum w:abstractNumId="3" w15:restartNumberingAfterBreak="0">
+  <w:abstractNum w:abstractNumId="4" w15:restartNumberingAfterBreak="0">
     <w:nsid w:val="23941239"/>
     <w:multiLevelType w:val="hybridMultilevel"/>
     <w:tmpl w:val="7338C39C"/>
@@ -7084,7 +9571,7 @@
       </w:rPr>
     </w:lvl>
   </w:abstractNum>
-  <w:abstractNum w:abstractNumId="4" w15:restartNumberingAfterBreak="0">
+  <w:abstractNum w:abstractNumId="5" w15:restartNumberingAfterBreak="0">
     <w:nsid w:val="3C194E8B"/>
     <w:multiLevelType w:val="hybridMultilevel"/>
     <w:tmpl w:val="D258F9FA"/>
@@ -7197,7 +9684,7 @@
       </w:rPr>
     </w:lvl>
   </w:abstractNum>
-  <w:abstractNum w:abstractNumId="5" w15:restartNumberingAfterBreak="0">
+  <w:abstractNum w:abstractNumId="6" w15:restartNumberingAfterBreak="0">
     <w:nsid w:val="3C362BD1"/>
     <w:multiLevelType w:val="hybridMultilevel"/>
     <w:tmpl w:val="543E30F2"/>
@@ -7310,7 +9797,7 @@
       </w:rPr>
     </w:lvl>
   </w:abstractNum>
-  <w:abstractNum w:abstractNumId="6" w15:restartNumberingAfterBreak="0">
+  <w:abstractNum w:abstractNumId="7" w15:restartNumberingAfterBreak="0">
     <w:nsid w:val="497F5161"/>
     <w:multiLevelType w:val="hybridMultilevel"/>
     <w:tmpl w:val="85F6D80A"/>
@@ -7423,7 +9910,7 @@
       </w:rPr>
     </w:lvl>
   </w:abstractNum>
-  <w:abstractNum w:abstractNumId="7" w15:restartNumberingAfterBreak="0">
+  <w:abstractNum w:abstractNumId="8" w15:restartNumberingAfterBreak="0">
     <w:nsid w:val="4A35259F"/>
     <w:multiLevelType w:val="hybridMultilevel"/>
     <w:tmpl w:val="FBDE2B3E"/>
@@ -7536,7 +10023,7 @@
       </w:rPr>
     </w:lvl>
   </w:abstractNum>
-  <w:abstractNum w:abstractNumId="8" w15:restartNumberingAfterBreak="0">
+  <w:abstractNum w:abstractNumId="9" w15:restartNumberingAfterBreak="0">
     <w:nsid w:val="51DE68F8"/>
     <w:multiLevelType w:val="hybridMultilevel"/>
     <w:tmpl w:val="69A45262"/>
@@ -7649,7 +10136,7 @@
       </w:rPr>
     </w:lvl>
   </w:abstractNum>
-  <w:abstractNum w:abstractNumId="9" w15:restartNumberingAfterBreak="0">
+  <w:abstractNum w:abstractNumId="10" w15:restartNumberingAfterBreak="0">
     <w:nsid w:val="56DB4B2D"/>
     <w:multiLevelType w:val="hybridMultilevel"/>
     <w:tmpl w:val="8AB83EB8"/>
@@ -7762,7 +10249,7 @@
       </w:rPr>
     </w:lvl>
   </w:abstractNum>
-  <w:abstractNum w:abstractNumId="10" w15:restartNumberingAfterBreak="0">
+  <w:abstractNum w:abstractNumId="11" w15:restartNumberingAfterBreak="0">
     <w:nsid w:val="5E6E64FB"/>
     <w:multiLevelType w:val="hybridMultilevel"/>
     <w:tmpl w:val="6C00B348"/>
@@ -7875,7 +10362,7 @@
       </w:rPr>
     </w:lvl>
   </w:abstractNum>
-  <w:abstractNum w:abstractNumId="11" w15:restartNumberingAfterBreak="0">
+  <w:abstractNum w:abstractNumId="12" w15:restartNumberingAfterBreak="0">
     <w:nsid w:val="708F65C6"/>
     <w:multiLevelType w:val="hybridMultilevel"/>
     <w:tmpl w:val="6D96AD96"/>
@@ -7989,13 +10476,13 @@
     </w:lvl>
   </w:abstractNum>
   <w:num w:numId="1">
-    <w:abstractNumId w:val="10"/>
+    <w:abstractNumId w:val="11"/>
   </w:num>
   <w:num w:numId="2">
-    <w:abstractNumId w:val="5"/>
+    <w:abstractNumId w:val="6"/>
   </w:num>
   <w:num w:numId="3">
-    <w:abstractNumId w:val="8"/>
+    <w:abstractNumId w:val="9"/>
   </w:num>
   <w:num w:numId="4">
     <w:abstractNumId w:val="1"/>
@@ -8004,25 +10491,28 @@
     <w:abstractNumId w:val="0"/>
   </w:num>
   <w:num w:numId="6">
+    <w:abstractNumId w:val="4"/>
+  </w:num>
+  <w:num w:numId="7">
+    <w:abstractNumId w:val="12"/>
+  </w:num>
+  <w:num w:numId="8">
     <w:abstractNumId w:val="3"/>
   </w:num>
-  <w:num w:numId="7">
-    <w:abstractNumId w:val="11"/>
-  </w:num>
-  <w:num w:numId="8">
-    <w:abstractNumId w:val="2"/>
-  </w:num>
   <w:num w:numId="9">
-    <w:abstractNumId w:val="6"/>
+    <w:abstractNumId w:val="7"/>
   </w:num>
   <w:num w:numId="10">
-    <w:abstractNumId w:val="9"/>
+    <w:abstractNumId w:val="10"/>
   </w:num>
   <w:num w:numId="11">
-    <w:abstractNumId w:val="7"/>
+    <w:abstractNumId w:val="8"/>
   </w:num>
   <w:num w:numId="12">
-    <w:abstractNumId w:val="4"/>
+    <w:abstractNumId w:val="5"/>
+  </w:num>
+  <w:num w:numId="13">
+    <w:abstractNumId w:val="2"/>
   </w:num>
 </w:numbering>
 </file>

</xml_diff>